<commit_message>
Update document and add basic code that does not work
</commit_message>
<xml_diff>
--- a/Design Document.docx
+++ b/Design Document.docx
@@ -465,24 +465,6 @@
         <w:rPr>
           <w:rFonts w:ascii="Arial" w:hAnsi="Arial" w:cs="Arial"/>
         </w:rPr>
-        <w:t>a byte indicating end-of-transmission</w:t>
-      </w:r>
-    </w:p>
-    <w:p>
-      <w:pPr>
-        <w:pStyle w:val="ListParagraph"/>
-        <w:numPr>
-          <w:ilvl w:val="1"/>
-          <w:numId w:val="2"/>
-        </w:numPr>
-        <w:rPr>
-          <w:rFonts w:ascii="Arial" w:hAnsi="Arial" w:cs="Arial"/>
-        </w:rPr>
-      </w:pPr>
-      <w:r>
-        <w:rPr>
-          <w:rFonts w:ascii="Arial" w:hAnsi="Arial" w:cs="Arial"/>
-        </w:rPr>
         <w:t xml:space="preserve">the </w:t>
       </w:r>
       <w:r>
@@ -682,19 +664,105 @@
         <w:rPr>
           <w:rFonts w:ascii="Arial" w:hAnsi="Arial" w:cs="Arial"/>
         </w:rPr>
-        <w:t xml:space="preserve">: </w:t>
-      </w:r>
-      <w:r>
-        <w:rPr>
-          <w:rFonts w:ascii="Arial" w:hAnsi="Arial" w:cs="Arial"/>
-        </w:rPr>
-        <w:t>4 byte as</w:t>
-      </w:r>
-      <w:r>
-        <w:rPr>
-          <w:rFonts w:ascii="Arial" w:hAnsi="Arial" w:cs="Arial"/>
-        </w:rPr>
-        <w:t xml:space="preserve"> sender’s</w:t>
+        <w:t>:</w:t>
+      </w:r>
+    </w:p>
+    <w:p>
+      <w:pPr>
+        <w:pStyle w:val="ListParagraph"/>
+        <w:numPr>
+          <w:ilvl w:val="1"/>
+          <w:numId w:val="3"/>
+        </w:numPr>
+        <w:rPr>
+          <w:rFonts w:ascii="Arial" w:hAnsi="Arial" w:cs="Arial"/>
+        </w:rPr>
+      </w:pPr>
+      <w:r>
+        <w:rPr>
+          <w:rFonts w:ascii="Arial" w:hAnsi="Arial" w:cs="Arial"/>
+          <w:i/>
+        </w:rPr>
+        <w:t>rcved</w:t>
+      </w:r>
+      <w:r>
+        <w:rPr>
+          <w:rFonts w:ascii="Arial" w:hAnsi="Arial" w:cs="Arial"/>
+        </w:rPr>
+        <w:t>:</w:t>
+      </w:r>
+      <w:r>
+        <w:rPr>
+          <w:rFonts w:ascii="Arial" w:hAnsi="Arial" w:cs="Arial"/>
+          <w:i/>
+        </w:rPr>
+        <w:t xml:space="preserve"> </w:t>
+      </w:r>
+      <w:r>
+        <w:rPr>
+          <w:rFonts w:ascii="Arial" w:hAnsi="Arial" w:cs="Arial"/>
+        </w:rPr>
+        <w:t xml:space="preserve">A </w:t>
+      </w:r>
+      <w:r>
+        <w:rPr>
+          <w:rFonts w:ascii="Arial" w:hAnsi="Arial" w:cs="Arial"/>
+        </w:rPr>
+        <w:t>b</w:t>
+      </w:r>
+      <w:r>
+        <w:rPr>
+          <w:rFonts w:ascii="Arial" w:hAnsi="Arial" w:cs="Arial"/>
+        </w:rPr>
+        <w:t xml:space="preserve">oolean indicating if the machine </w:t>
+      </w:r>
+      <w:r>
+        <w:rPr>
+          <w:rFonts w:ascii="Arial" w:hAnsi="Arial" w:cs="Arial"/>
+        </w:rPr>
+        <w:t>has received the IP</w:t>
+      </w:r>
+      <w:r>
+        <w:rPr>
+          <w:rFonts w:ascii="Arial" w:hAnsi="Arial" w:cs="Arial"/>
+        </w:rPr>
+        <w:t xml:space="preserve"> address</w:t>
+      </w:r>
+      <w:r>
+        <w:rPr>
+          <w:rFonts w:ascii="Arial" w:hAnsi="Arial" w:cs="Arial"/>
+        </w:rPr>
+        <w:t xml:space="preserve"> of </w:t>
+      </w:r>
+      <w:r>
+        <w:rPr>
+          <w:rFonts w:ascii="Arial" w:hAnsi="Arial" w:cs="Arial"/>
+        </w:rPr>
+        <w:t xml:space="preserve">the </w:t>
+      </w:r>
+      <w:r>
+        <w:rPr>
+          <w:rFonts w:ascii="Arial" w:hAnsi="Arial" w:cs="Arial"/>
+        </w:rPr>
+        <w:t>next machine</w:t>
+      </w:r>
+    </w:p>
+    <w:p>
+      <w:pPr>
+        <w:pStyle w:val="ListParagraph"/>
+        <w:numPr>
+          <w:ilvl w:val="1"/>
+          <w:numId w:val="3"/>
+        </w:numPr>
+        <w:rPr>
+          <w:rFonts w:ascii="Arial" w:hAnsi="Arial" w:cs="Arial"/>
+        </w:rPr>
+      </w:pPr>
+      <w:r>
+        <w:rPr>
+          <w:rFonts w:ascii="Arial" w:hAnsi="Arial" w:cs="Arial"/>
+        </w:rPr>
+        <w:t>Sender’s</w:t>
       </w:r>
       <w:r>
         <w:rPr>
@@ -932,7 +1000,19 @@
         <w:rPr>
           <w:rFonts w:ascii="Arial" w:hAnsi="Arial" w:cs="Arial"/>
         </w:rPr>
-        <w:t>: A list of negative acknowledgement</w:t>
+        <w:t>: A list of negative acknowledgemen</w:t>
+      </w:r>
+      <w:r>
+        <w:rPr>
+          <w:rFonts w:ascii="Arial" w:hAnsi="Arial" w:cs="Arial"/>
+        </w:rPr>
+        <w:t>`</w:t>
+      </w:r>
+      <w:r>
+        <w:rPr>
+          <w:rFonts w:ascii="Arial" w:hAnsi="Arial" w:cs="Arial"/>
+        </w:rPr>
+        <w:t>t</w:t>
       </w:r>
       <w:r>
         <w:rPr>
@@ -982,7 +1062,14 @@
         <w:rPr>
           <w:rFonts w:ascii="Arial" w:hAnsi="Arial" w:cs="Arial"/>
         </w:rPr>
-        <w:t>Mcast needs to maintain records of messages/tokens so it must require a set of local variables to store the status information. They are shown below:</w:t>
+        <w:t xml:space="preserve">Mcast needs to maintain records of messages/tokens so it must require a set of local </w:t>
+      </w:r>
+      <w:r>
+        <w:rPr>
+          <w:rFonts w:ascii="Arial" w:hAnsi="Arial" w:cs="Arial"/>
+        </w:rPr>
+        <w:lastRenderedPageBreak/>
+        <w:t>variables to store the status information. They are shown below:</w:t>
       </w:r>
     </w:p>
     <w:p>
@@ -1007,14 +1094,7 @@
         <w:rPr>
           <w:rFonts w:ascii="Arial" w:hAnsi="Arial" w:cs="Arial"/>
         </w:rPr>
-        <w:t xml:space="preserve">: The sequence number of last token forwarded. Used to prevent </w:t>
-      </w:r>
-      <w:r>
-        <w:rPr>
-          <w:rFonts w:ascii="Arial" w:hAnsi="Arial" w:cs="Arial"/>
-        </w:rPr>
-        <w:lastRenderedPageBreak/>
-        <w:t>token duplication.</w:t>
+        <w:t>: The sequence number of last token forwarded. Used to prevent token duplication.</w:t>
       </w:r>
     </w:p>
     <w:p>
@@ -1218,13 +1298,111 @@
         <w:rPr>
           <w:rFonts w:ascii="Arial" w:hAnsi="Arial" w:cs="Arial"/>
         </w:rPr>
-        <w:t xml:space="preserve"> to everyone else</w:t>
-      </w:r>
-      <w:r>
-        <w:rPr>
-          <w:rFonts w:ascii="Arial" w:hAnsi="Arial" w:cs="Arial"/>
-        </w:rPr>
-        <w:t xml:space="preserve"> as previously described in “Structures” section with the sender machine’s index and its own IP address</w:t>
+        <w:t xml:space="preserve"> containing its </w:t>
+      </w:r>
+      <w:r>
+        <w:rPr>
+          <w:rFonts w:ascii="Arial" w:hAnsi="Arial" w:cs="Arial"/>
+        </w:rPr>
+        <w:t xml:space="preserve">machine index, </w:t>
+      </w:r>
+      <w:r>
+        <w:rPr>
+          <w:rFonts w:ascii="Arial" w:hAnsi="Arial" w:cs="Arial"/>
+        </w:rPr>
+        <w:t>IP address and</w:t>
+      </w:r>
+      <w:r>
+        <w:rPr>
+          <w:rFonts w:ascii="Arial" w:hAnsi="Arial" w:cs="Arial"/>
+        </w:rPr>
+        <w:t xml:space="preserve"> </w:t>
+      </w:r>
+      <w:r>
+        <w:rPr>
+          <w:rFonts w:ascii="Arial" w:hAnsi="Arial" w:cs="Arial"/>
+          <w:i/>
+        </w:rPr>
+        <w:t xml:space="preserve">rcved = </w:t>
+      </w:r>
+      <w:r>
+        <w:rPr>
+          <w:rFonts w:ascii="Arial" w:hAnsi="Arial" w:cs="Arial"/>
+        </w:rPr>
+        <w:t xml:space="preserve">0 </w:t>
+      </w:r>
+      <w:r>
+        <w:rPr>
+          <w:rFonts w:ascii="Arial" w:hAnsi="Arial" w:cs="Arial"/>
+        </w:rPr>
+        <w:t xml:space="preserve">infrequently (in order not to blow up the Internet) </w:t>
+      </w:r>
+      <w:r>
+        <w:rPr>
+          <w:rFonts w:ascii="Arial" w:hAnsi="Arial" w:cs="Arial"/>
+        </w:rPr>
+        <w:t>to everyone else</w:t>
+      </w:r>
+      <w:r>
+        <w:rPr>
+          <w:rFonts w:ascii="Arial" w:hAnsi="Arial" w:cs="Arial"/>
+        </w:rPr>
+        <w:t xml:space="preserve"> </w:t>
+      </w:r>
+      <w:r>
+        <w:rPr>
+          <w:rFonts w:ascii="Arial" w:hAnsi="Arial" w:cs="Arial"/>
+        </w:rPr>
+        <w:t xml:space="preserve">using the packet structure </w:t>
+      </w:r>
+      <w:r>
+        <w:rPr>
+          <w:rFonts w:ascii="Arial" w:hAnsi="Arial" w:cs="Arial"/>
+        </w:rPr>
+        <w:t>as previously de</w:t>
+      </w:r>
+      <w:r>
+        <w:rPr>
+          <w:rFonts w:ascii="Arial" w:hAnsi="Arial" w:cs="Arial"/>
+        </w:rPr>
+        <w:t xml:space="preserve">scribed in “Structures” section. </w:t>
+      </w:r>
+      <w:r>
+        <w:rPr>
+          <w:rFonts w:ascii="Arial" w:hAnsi="Arial" w:cs="Arial"/>
+        </w:rPr>
+        <w:t xml:space="preserve">If it receives the IP from next machine, it changes </w:t>
+      </w:r>
+      <w:r>
+        <w:rPr>
+          <w:rFonts w:ascii="Arial" w:hAnsi="Arial" w:cs="Arial"/>
+          <w:i/>
+        </w:rPr>
+        <w:t xml:space="preserve">rcved </w:t>
+      </w:r>
+      <w:r>
+        <w:rPr>
+          <w:rFonts w:ascii="Arial" w:hAnsi="Arial" w:cs="Arial"/>
+        </w:rPr>
+        <w:t>to 1 and send the new</w:t>
+      </w:r>
+      <w:r>
+        <w:rPr>
+          <w:rFonts w:ascii="Arial" w:hAnsi="Arial" w:cs="Arial"/>
+        </w:rPr>
+        <w:t xml:space="preserve"> version of</w:t>
+      </w:r>
+      <w:r>
+        <w:rPr>
+          <w:rFonts w:ascii="Arial" w:hAnsi="Arial" w:cs="Arial"/>
+        </w:rPr>
+        <w:t xml:space="preserve"> PREPARATION</w:t>
+      </w:r>
+      <w:r>
+        <w:rPr>
+          <w:rFonts w:ascii="Arial" w:hAnsi="Arial" w:cs="Arial"/>
+        </w:rPr>
+        <w:t xml:space="preserve"> packet</w:t>
       </w:r>
       <w:r>
         <w:rPr>
@@ -1242,13 +1420,37 @@
         <w:rPr>
           <w:rFonts w:ascii="Arial" w:hAnsi="Arial" w:cs="Arial"/>
         </w:rPr>
-        <w:t xml:space="preserve">ntil it reaches a timeout (which will leads the mcast to terminate) or it receives a REGULAR packet from its neighbor in its </w:t>
-      </w:r>
-      <w:r>
-        <w:rPr>
-          <w:rFonts w:ascii="Arial" w:hAnsi="Arial" w:cs="Arial"/>
-        </w:rPr>
-        <w:t>next</w:t>
+        <w:t xml:space="preserve">ntil it reaches a timeout (which will leads the mcast to </w:t>
+      </w:r>
+      <w:r>
+        <w:rPr>
+          <w:rFonts w:ascii="Arial" w:hAnsi="Arial" w:cs="Arial"/>
+        </w:rPr>
+        <w:t>fail</w:t>
+      </w:r>
+      <w:r>
+        <w:rPr>
+          <w:rFonts w:ascii="Arial" w:hAnsi="Arial" w:cs="Arial"/>
+        </w:rPr>
+        <w:t xml:space="preserve">) or it receives a </w:t>
+      </w:r>
+      <w:r>
+        <w:rPr>
+          <w:rFonts w:ascii="Arial" w:hAnsi="Arial" w:cs="Arial"/>
+        </w:rPr>
+        <w:t xml:space="preserve">TOKEN </w:t>
+      </w:r>
+      <w:r>
+        <w:rPr>
+          <w:rFonts w:ascii="Arial" w:hAnsi="Arial" w:cs="Arial"/>
+        </w:rPr>
+        <w:t xml:space="preserve">packet from its neighbor in its </w:t>
+      </w:r>
+      <w:r>
+        <w:rPr>
+          <w:rFonts w:ascii="Arial" w:hAnsi="Arial" w:cs="Arial"/>
+        </w:rPr>
+        <w:t>previous</w:t>
       </w:r>
       <w:r>
         <w:rPr>
@@ -1284,7 +1486,7 @@
         <w:rPr>
           <w:rFonts w:ascii="Arial" w:hAnsi="Arial" w:cs="Arial"/>
         </w:rPr>
-        <w:t xml:space="preserve"> receives message from machine 6</w:t>
+        <w:t xml:space="preserve"> receives message from machine 4</w:t>
       </w:r>
       <w:r>
         <w:rPr>
@@ -1302,7 +1504,88 @@
         <w:rPr>
           <w:rFonts w:ascii="Arial" w:hAnsi="Arial" w:cs="Arial"/>
         </w:rPr>
-        <w:t xml:space="preserve"> If it stops due to the latter reason, it goes to Transmission </w:t>
+        <w:t xml:space="preserve"> </w:t>
+      </w:r>
+      <w:r>
+        <w:rPr>
+          <w:rFonts w:ascii="Arial" w:hAnsi="Arial" w:cs="Arial"/>
+        </w:rPr>
+        <w:t>If it stops due to previous reason it aborts, otherwise it does the following:</w:t>
+      </w:r>
+    </w:p>
+    <w:p>
+      <w:pPr>
+        <w:pStyle w:val="ListParagraph"/>
+        <w:numPr>
+          <w:ilvl w:val="2"/>
+          <w:numId w:val="1"/>
+        </w:numPr>
+        <w:rPr>
+          <w:rFonts w:ascii="Arial" w:hAnsi="Arial" w:cs="Arial"/>
+        </w:rPr>
+      </w:pPr>
+      <w:r>
+        <w:rPr>
+          <w:rFonts w:ascii="Arial" w:hAnsi="Arial" w:cs="Arial"/>
+        </w:rPr>
+        <w:t xml:space="preserve">Machine 0: It maintains a vector table of every other machines’ </w:t>
+      </w:r>
+      <w:r>
+        <w:rPr>
+          <w:rFonts w:ascii="Arial" w:hAnsi="Arial" w:cs="Arial"/>
+          <w:i/>
+        </w:rPr>
+        <w:t>rcved</w:t>
+      </w:r>
+      <w:r>
+        <w:rPr>
+          <w:rFonts w:ascii="Arial" w:hAnsi="Arial" w:cs="Arial"/>
+        </w:rPr>
+        <w:t xml:space="preserve"> field in their packet</w:t>
+      </w:r>
+      <w:r>
+        <w:rPr>
+          <w:rFonts w:ascii="Arial" w:hAnsi="Arial" w:cs="Arial"/>
+        </w:rPr>
+        <w:t xml:space="preserve"> received</w:t>
+      </w:r>
+      <w:r>
+        <w:rPr>
+          <w:rFonts w:ascii="Arial" w:hAnsi="Arial" w:cs="Arial"/>
+        </w:rPr>
+        <w:t>. If all of them are 1, go to transmission stage.</w:t>
+      </w:r>
+      <w:bookmarkStart w:id="0" w:name="_GoBack"/>
+      <w:bookmarkEnd w:id="0"/>
+    </w:p>
+    <w:p>
+      <w:pPr>
+        <w:pStyle w:val="ListParagraph"/>
+        <w:numPr>
+          <w:ilvl w:val="2"/>
+          <w:numId w:val="1"/>
+        </w:numPr>
+        <w:rPr>
+          <w:rFonts w:ascii="Arial" w:hAnsi="Arial" w:cs="Arial"/>
+        </w:rPr>
+      </w:pPr>
+      <w:r>
+        <w:rPr>
+          <w:rFonts w:ascii="Arial" w:hAnsi="Arial" w:cs="Arial"/>
+        </w:rPr>
+        <w:t xml:space="preserve">Others: </w:t>
+      </w:r>
+      <w:r>
+        <w:rPr>
+          <w:rFonts w:ascii="Arial" w:hAnsi="Arial" w:cs="Arial"/>
+        </w:rPr>
+        <w:t>I</w:t>
+      </w:r>
+      <w:r>
+        <w:rPr>
+          <w:rFonts w:ascii="Arial" w:hAnsi="Arial" w:cs="Arial"/>
+        </w:rPr>
+        <w:t xml:space="preserve">t goes to Transmission </w:t>
       </w:r>
       <w:r>
         <w:rPr>
@@ -1476,7 +1759,13 @@
         <w:rPr>
           <w:rFonts w:ascii="Arial" w:hAnsi="Arial" w:cs="Arial"/>
         </w:rPr>
-        <w:t xml:space="preserve">sequence number of token is less or equal to </w:t>
+        <w:t>sequence number of token is less or equal to</w:t>
+      </w:r>
+      <w:r>
+        <w:rPr>
+          <w:rFonts w:ascii="Arial" w:hAnsi="Arial" w:cs="Arial"/>
+        </w:rPr>
+        <w:t xml:space="preserve"> the</w:t>
       </w:r>
       <w:r>
         <w:rPr>
@@ -2157,6 +2446,93 @@
         </w:rPr>
         <w:t>ransmission stage:</w:t>
       </w:r>
+      <w:r>
+        <w:rPr>
+          <w:rFonts w:ascii="Arial" w:hAnsi="Arial" w:cs="Arial"/>
+        </w:rPr>
+        <w:t xml:space="preserve"> </w:t>
+      </w:r>
+    </w:p>
+    <w:p>
+      <w:pPr>
+        <w:pStyle w:val="ListParagraph"/>
+        <w:ind w:left="1080"/>
+        <w:rPr>
+          <w:rFonts w:ascii="Arial" w:hAnsi="Arial" w:cs="Arial"/>
+        </w:rPr>
+      </w:pPr>
+      <w:r>
+        <w:rPr>
+          <w:rFonts w:ascii="Arial" w:hAnsi="Arial" w:cs="Arial"/>
+        </w:rPr>
+        <w:t xml:space="preserve">A machine </w:t>
+      </w:r>
+      <w:r>
+        <w:rPr>
+          <w:rFonts w:ascii="Arial" w:hAnsi="Arial" w:cs="Arial"/>
+        </w:rPr>
+        <w:t>remember</w:t>
+      </w:r>
+      <w:r>
+        <w:rPr>
+          <w:rFonts w:ascii="Arial" w:hAnsi="Arial" w:cs="Arial"/>
+        </w:rPr>
+        <w:t>s</w:t>
+      </w:r>
+      <w:r>
+        <w:rPr>
+          <w:rFonts w:ascii="Arial" w:hAnsi="Arial" w:cs="Arial"/>
+        </w:rPr>
+        <w:t xml:space="preserve"> the msg_seq and aru of the token</w:t>
+      </w:r>
+      <w:r>
+        <w:rPr>
+          <w:rFonts w:ascii="Arial" w:hAnsi="Arial" w:cs="Arial"/>
+        </w:rPr>
+        <w:t xml:space="preserve"> on previous round</w:t>
+      </w:r>
+      <w:r>
+        <w:rPr>
+          <w:rFonts w:ascii="Arial" w:hAnsi="Arial" w:cs="Arial"/>
+        </w:rPr>
+        <w:t xml:space="preserve">. If after one rotation </w:t>
+      </w:r>
+      <w:r>
+        <w:rPr>
+          <w:rFonts w:ascii="Arial" w:hAnsi="Arial" w:cs="Arial"/>
+        </w:rPr>
+        <w:t xml:space="preserve">the </w:t>
+      </w:r>
+      <w:r>
+        <w:rPr>
+          <w:rFonts w:ascii="Arial" w:hAnsi="Arial" w:cs="Arial"/>
+        </w:rPr>
+        <w:t xml:space="preserve">new </w:t>
+      </w:r>
+      <w:r>
+        <w:rPr>
+          <w:rFonts w:ascii="Arial" w:hAnsi="Arial" w:cs="Arial"/>
+        </w:rPr>
+        <w:t xml:space="preserve">token it receives </w:t>
+      </w:r>
+      <w:r>
+        <w:rPr>
+          <w:rFonts w:ascii="Arial" w:hAnsi="Arial" w:cs="Arial"/>
+        </w:rPr>
+        <w:t xml:space="preserve">keeps the same </w:t>
+      </w:r>
+      <w:r>
+        <w:rPr>
+          <w:rFonts w:ascii="Arial" w:hAnsi="Arial" w:cs="Arial"/>
+        </w:rPr>
+        <w:t>msg_seq and aru</w:t>
+      </w:r>
+      <w:r>
+        <w:rPr>
+          <w:rFonts w:ascii="Arial" w:hAnsi="Arial" w:cs="Arial"/>
+        </w:rPr>
+        <w:t>, there should be two situations:</w:t>
+      </w:r>
     </w:p>
     <w:p>
       <w:pPr>
@@ -2173,32 +2549,44 @@
         <w:rPr>
           <w:rFonts w:ascii="Arial" w:hAnsi="Arial" w:cs="Arial"/>
         </w:rPr>
-        <w:t xml:space="preserve">By default, normal messages are sent with the end-of-transmission byte in </w:t>
-      </w:r>
-      <w:r>
-        <w:rPr>
-          <w:rFonts w:ascii="Arial" w:hAnsi="Arial" w:cs="Arial"/>
-          <w:i/>
-        </w:rPr>
-        <w:t>contents</w:t>
-      </w:r>
-      <w:r>
-        <w:rPr>
-          <w:rFonts w:ascii="Arial" w:hAnsi="Arial" w:cs="Arial"/>
-        </w:rPr>
-        <w:t xml:space="preserve"> field to 0. When a machine send</w:t>
-      </w:r>
-      <w:r>
-        <w:rPr>
-          <w:rFonts w:ascii="Arial" w:hAnsi="Arial" w:cs="Arial"/>
-        </w:rPr>
-        <w:t>s</w:t>
-      </w:r>
-      <w:r>
-        <w:rPr>
-          <w:rFonts w:ascii="Arial" w:hAnsi="Arial" w:cs="Arial"/>
-        </w:rPr>
-        <w:t xml:space="preserve"> its last message, it sets this field of that message to 1.</w:t>
+        <w:t>The token has</w:t>
+      </w:r>
+      <w:r>
+        <w:rPr>
+          <w:rFonts w:ascii="Arial" w:hAnsi="Arial" w:cs="Arial"/>
+        </w:rPr>
+        <w:t xml:space="preserve"> no </w:t>
+      </w:r>
+      <w:r>
+        <w:rPr>
+          <w:rFonts w:ascii="Arial" w:hAnsi="Arial" w:cs="Arial"/>
+          <w:i/>
+        </w:rPr>
+        <w:t>nacks</w:t>
+      </w:r>
+      <w:r>
+        <w:rPr>
+          <w:rFonts w:ascii="Arial" w:hAnsi="Arial" w:cs="Arial"/>
+        </w:rPr>
+        <w:t>:</w:t>
+      </w:r>
+      <w:r>
+        <w:rPr>
+          <w:rFonts w:ascii="Arial" w:hAnsi="Arial" w:cs="Arial"/>
+        </w:rPr>
+        <w:t xml:space="preserve"> it </w:t>
+      </w:r>
+      <w:r>
+        <w:rPr>
+          <w:rFonts w:ascii="Arial" w:hAnsi="Arial" w:cs="Arial"/>
+        </w:rPr>
+        <w:t>exits as it has finished transmission.</w:t>
+      </w:r>
+      <w:r>
+        <w:rPr>
+          <w:rFonts w:ascii="Arial" w:hAnsi="Arial" w:cs="Arial"/>
+        </w:rPr>
+        <w:t xml:space="preserve"> </w:t>
       </w:r>
     </w:p>
     <w:p>
@@ -2216,55 +2604,7 @@
         <w:rPr>
           <w:rFonts w:ascii="Arial" w:hAnsi="Arial" w:cs="Arial"/>
         </w:rPr>
-        <w:t>A machine sets a flag</w:t>
-      </w:r>
-      <w:r>
-        <w:rPr>
-          <w:rFonts w:ascii="Arial" w:hAnsi="Arial" w:cs="Arial"/>
-        </w:rPr>
-        <w:t xml:space="preserve"> and remember the msg_seq and aru of the token</w:t>
-      </w:r>
-      <w:r>
-        <w:rPr>
-          <w:rFonts w:ascii="Arial" w:hAnsi="Arial" w:cs="Arial"/>
-        </w:rPr>
-        <w:t xml:space="preserve"> if it sent the last message and passed token to next machine. If after one rotation </w:t>
-      </w:r>
-      <w:r>
-        <w:rPr>
-          <w:rFonts w:ascii="Arial" w:hAnsi="Arial" w:cs="Arial"/>
-        </w:rPr>
-        <w:t xml:space="preserve">the token it receives </w:t>
-      </w:r>
-      <w:r>
-        <w:rPr>
-          <w:rFonts w:ascii="Arial" w:hAnsi="Arial" w:cs="Arial"/>
-        </w:rPr>
-        <w:t xml:space="preserve">keeps the same </w:t>
-      </w:r>
-      <w:r>
-        <w:rPr>
-          <w:rFonts w:ascii="Arial" w:hAnsi="Arial" w:cs="Arial"/>
-        </w:rPr>
-        <w:t xml:space="preserve">msg_seq and aru and </w:t>
-      </w:r>
-      <w:r>
-        <w:rPr>
-          <w:rFonts w:ascii="Arial" w:hAnsi="Arial" w:cs="Arial"/>
-        </w:rPr>
-        <w:t>have</w:t>
-      </w:r>
-      <w:r>
-        <w:rPr>
-          <w:rFonts w:ascii="Arial" w:hAnsi="Arial" w:cs="Arial"/>
-        </w:rPr>
-        <w:t xml:space="preserve"> no</w:t>
-      </w:r>
-      <w:r>
-        <w:rPr>
-          <w:rFonts w:ascii="Arial" w:hAnsi="Arial" w:cs="Arial"/>
-        </w:rPr>
-        <w:t xml:space="preserve"> </w:t>
+        <w:t xml:space="preserve">The token has </w:t>
       </w:r>
       <w:r>
         <w:rPr>
@@ -2277,16 +2617,21 @@
         <w:rPr>
           <w:rFonts w:ascii="Arial" w:hAnsi="Arial" w:cs="Arial"/>
         </w:rPr>
-        <w:t xml:space="preserve"> it exits as it has finished transmission.</w:t>
-      </w:r>
-      <w:r>
-        <w:rPr>
-          <w:rFonts w:ascii="Arial" w:hAnsi="Arial" w:cs="Arial"/>
-        </w:rPr>
-        <w:t xml:space="preserve"> </w:t>
-      </w:r>
-      <w:bookmarkStart w:id="0" w:name="_GoBack"/>
-      <w:bookmarkEnd w:id="0"/>
+        <w:t xml:space="preserve">: it sends the packets mentioned in the </w:t>
+      </w:r>
+      <w:r>
+        <w:rPr>
+          <w:rFonts w:ascii="Arial" w:hAnsi="Arial" w:cs="Arial"/>
+          <w:i/>
+        </w:rPr>
+        <w:t>nacks</w:t>
+      </w:r>
+      <w:r>
+        <w:rPr>
+          <w:rFonts w:ascii="Arial" w:hAnsi="Arial" w:cs="Arial"/>
+        </w:rPr>
+        <w:t xml:space="preserve"> and keep passing the token.</w:t>
+      </w:r>
     </w:p>
     <w:sectPr>
       <w:pgSz w:w="11906" w:h="16838"/>
@@ -2316,7 +2661,7 @@
         <w:rFonts w:ascii="Symbol" w:hAnsi="Symbol" w:hint="default"/>
       </w:rPr>
     </w:lvl>
-    <w:lvl w:ilvl="1" w:tplc="04090003" w:tentative="1">
+    <w:lvl w:ilvl="1" w:tplc="04090003">
       <w:start w:val="1"/>
       <w:numFmt w:val="bullet"/>
       <w:lvlText w:val="o"/>
@@ -2416,7 +2761,7 @@
   <w:abstractNum w:abstractNumId="1">
     <w:nsid w:val="3342234B"/>
     <w:multiLevelType w:val="hybridMultilevel"/>
-    <w:tmpl w:val="46E411F8"/>
+    <w:tmpl w:val="8D428DEA"/>
     <w:lvl w:ilvl="0" w:tplc="0409000F">
       <w:start w:val="1"/>
       <w:numFmt w:val="decimal"/>
@@ -3027,6 +3372,7 @@
   <w:style w:type="character" w:default="1" w:styleId="DefaultParagraphFont">
     <w:name w:val="Default Paragraph Font"/>
     <w:uiPriority w:val="1"/>
+    <w:semiHidden/>
     <w:unhideWhenUsed/>
   </w:style>
   <w:style w:type="table" w:default="1" w:styleId="TableNormal">
@@ -3246,6 +3592,7 @@
   <w:style w:type="character" w:default="1" w:styleId="DefaultParagraphFont">
     <w:name w:val="Default Paragraph Font"/>
     <w:uiPriority w:val="1"/>
+    <w:semiHidden/>
     <w:unhideWhenUsed/>
   </w:style>
   <w:style w:type="table" w:default="1" w:styleId="TableNormal">

</xml_diff>

<commit_message>
Working. Size limited. fprintf crash,
</commit_message>
<xml_diff>
--- a/Design Document.docx
+++ b/Design Document.docx
@@ -1510,7 +1510,21 @@
         <w:rPr>
           <w:rFonts w:ascii="Arial" w:hAnsi="Arial" w:cs="Arial"/>
         </w:rPr>
-        <w:t>If it stops due to previous reason it aborts, otherwise it does the following:</w:t>
+        <w:t>The mcast may leave this stage due to any of the</w:t>
+      </w:r>
+      <w:r>
+        <w:rPr>
+          <w:rFonts w:ascii="Arial" w:hAnsi="Arial" w:cs="Arial"/>
+        </w:rPr>
+        <w:t>se</w:t>
+      </w:r>
+      <w:bookmarkStart w:id="0" w:name="_GoBack"/>
+      <w:bookmarkEnd w:id="0"/>
+      <w:r>
+        <w:rPr>
+          <w:rFonts w:ascii="Arial" w:hAnsi="Arial" w:cs="Arial"/>
+        </w:rPr>
+        <w:t xml:space="preserve"> three reasons:</w:t>
       </w:r>
     </w:p>
     <w:p>
@@ -1528,35 +1542,20 @@
         <w:rPr>
           <w:rFonts w:ascii="Arial" w:hAnsi="Arial" w:cs="Arial"/>
         </w:rPr>
-        <w:t xml:space="preserve">Machine 0: It maintains a vector table of every other machines’ </w:t>
-      </w:r>
-      <w:r>
-        <w:rPr>
-          <w:rFonts w:ascii="Arial" w:hAnsi="Arial" w:cs="Arial"/>
-          <w:i/>
-        </w:rPr>
-        <w:t>rcved</w:t>
-      </w:r>
-      <w:r>
-        <w:rPr>
-          <w:rFonts w:ascii="Arial" w:hAnsi="Arial" w:cs="Arial"/>
-        </w:rPr>
-        <w:t xml:space="preserve"> field in their packet</w:t>
-      </w:r>
-      <w:r>
-        <w:rPr>
-          <w:rFonts w:ascii="Arial" w:hAnsi="Arial" w:cs="Arial"/>
-        </w:rPr>
-        <w:t xml:space="preserve"> received</w:t>
-      </w:r>
-      <w:r>
-        <w:rPr>
-          <w:rFonts w:ascii="Arial" w:hAnsi="Arial" w:cs="Arial"/>
-        </w:rPr>
-        <w:t>. If all of them are 1, go to transmission stage.</w:t>
-      </w:r>
-      <w:bookmarkStart w:id="0" w:name="_GoBack"/>
-      <w:bookmarkEnd w:id="0"/>
+        <w:t>If it stops d</w:t>
+      </w:r>
+      <w:r>
+        <w:rPr>
+          <w:rFonts w:ascii="Arial" w:hAnsi="Arial" w:cs="Arial"/>
+        </w:rPr>
+        <w:t>ue to timeout, it aborts.</w:t>
+      </w:r>
+      <w:r>
+        <w:rPr>
+          <w:rFonts w:ascii="Arial" w:hAnsi="Arial" w:cs="Arial"/>
+        </w:rPr>
+        <w:t xml:space="preserve"> Otherwise we have situation ii and iii.</w:t>
+      </w:r>
     </w:p>
     <w:p>
       <w:pPr>
@@ -1573,6 +1572,49 @@
         <w:rPr>
           <w:rFonts w:ascii="Arial" w:hAnsi="Arial" w:cs="Arial"/>
         </w:rPr>
+        <w:t xml:space="preserve">Machine 0: It maintains a vector table of every other machines’ </w:t>
+      </w:r>
+      <w:r>
+        <w:rPr>
+          <w:rFonts w:ascii="Arial" w:hAnsi="Arial" w:cs="Arial"/>
+          <w:i/>
+        </w:rPr>
+        <w:t>rcved</w:t>
+      </w:r>
+      <w:r>
+        <w:rPr>
+          <w:rFonts w:ascii="Arial" w:hAnsi="Arial" w:cs="Arial"/>
+        </w:rPr>
+        <w:t xml:space="preserve"> field in their packet</w:t>
+      </w:r>
+      <w:r>
+        <w:rPr>
+          <w:rFonts w:ascii="Arial" w:hAnsi="Arial" w:cs="Arial"/>
+        </w:rPr>
+        <w:t xml:space="preserve"> received</w:t>
+      </w:r>
+      <w:r>
+        <w:rPr>
+          <w:rFonts w:ascii="Arial" w:hAnsi="Arial" w:cs="Arial"/>
+        </w:rPr>
+        <w:t>. If all of them are 1, go to transmission stage.</w:t>
+      </w:r>
+    </w:p>
+    <w:p>
+      <w:pPr>
+        <w:pStyle w:val="ListParagraph"/>
+        <w:numPr>
+          <w:ilvl w:val="2"/>
+          <w:numId w:val="1"/>
+        </w:numPr>
+        <w:rPr>
+          <w:rFonts w:ascii="Arial" w:hAnsi="Arial" w:cs="Arial"/>
+        </w:rPr>
+      </w:pPr>
+      <w:r>
+        <w:rPr>
+          <w:rFonts w:ascii="Arial" w:hAnsi="Arial" w:cs="Arial"/>
+        </w:rPr>
         <w:t xml:space="preserve">Others: </w:t>
       </w:r>
       <w:r>
@@ -1597,7 +1639,7 @@
         <w:rPr>
           <w:rFonts w:ascii="Arial" w:hAnsi="Arial" w:cs="Arial"/>
         </w:rPr>
-        <w:t>.</w:t>
+        <w:t xml:space="preserve"> when it receives a TOKEN from last machine.</w:t>
       </w:r>
     </w:p>
     <w:p>

</xml_diff>